<commit_message>
Færdig med Machine Learning rapport
</commit_message>
<xml_diff>
--- a/Opgave rapport.docx
+++ b/Opgave rapport.docx
@@ -135,6 +135,14 @@
     <w:bookmarkStart w:id="1" w:name="_Toc212800675" w:displacedByCustomXml="next"/>
     <w:sdt>
       <w:sdtPr>
+        <w:rPr>
+          <w:rFonts w:ascii="Aptos" w:eastAsia="Aptos" w:hAnsi="Aptos"/>
+          <w:color w:val="auto"/>
+          <w:kern w:val="3"/>
+          <w:sz w:val="24"/>
+          <w:szCs w:val="24"/>
+          <w:lang w:eastAsia="en-US"/>
+        </w:rPr>
         <w:id w:val="-1028872884"/>
         <w:docPartObj>
           <w:docPartGallery w:val="Table of Contents"/>
@@ -143,14 +151,8 @@
       </w:sdtPr>
       <w:sdtEndPr>
         <w:rPr>
-          <w:rFonts w:ascii="Aptos" w:eastAsia="Aptos" w:hAnsi="Aptos"/>
           <w:b/>
           <w:bCs/>
-          <w:color w:val="auto"/>
-          <w:kern w:val="3"/>
-          <w:sz w:val="24"/>
-          <w:szCs w:val="24"/>
-          <w:lang w:eastAsia="en-US"/>
         </w:rPr>
       </w:sdtEndPr>
       <w:sdtContent>
@@ -1944,6 +1946,33 @@
       <w:r>
         <w:t>Mit fokus er på hvordan jeg får brugt Kafka ordentligt, da jeg virkeligt godt kan se værdien i det.</w:t>
       </w:r>
+      <w:r>
+        <w:t xml:space="preserve"> Den værdi jeg ser, er hvordan man kan lave et kæmpe data </w:t>
+      </w:r>
+      <w:proofErr w:type="spellStart"/>
+      <w:r>
+        <w:t>ingress</w:t>
+      </w:r>
+      <w:proofErr w:type="spellEnd"/>
+      <w:r>
+        <w:t xml:space="preserve"> system, f.eks. til log beskeder. Jeg har før set </w:t>
+      </w:r>
+      <w:proofErr w:type="spellStart"/>
+      <w:r>
+        <w:t>syslog</w:t>
+      </w:r>
+      <w:proofErr w:type="spellEnd"/>
+      <w:r>
+        <w:t xml:space="preserve"> servere gå ned og have svartid på flere minutter, fordi deres load var så </w:t>
+      </w:r>
+      <w:proofErr w:type="spellStart"/>
+      <w:r>
+        <w:t>sindsygt</w:t>
+      </w:r>
+      <w:proofErr w:type="spellEnd"/>
+      <w:r>
+        <w:t xml:space="preserve"> højt. Havde det været en mulighed at øge skaleringen horisontalt, ved at tilføje nogle flere noder, så havde man helt klart gjort det. Udfordringen var bare at hele opsætningen var monolitisk og kun kunne skaleres vertikalt.</w:t>
+      </w:r>
     </w:p>
     <w:p>
       <w:r>
@@ -2085,15 +2114,7 @@
       </w:r>
       <w:proofErr w:type="spellEnd"/>
       <w:r>
-        <w:t xml:space="preserve"> der bliver produceret, og sammenlægge dem med de ”nuværende totaler”. Totalerne skal blive en del af </w:t>
-      </w:r>
-      <w:proofErr w:type="spellStart"/>
-      <w:r>
-        <w:t>dashboard</w:t>
-      </w:r>
-      <w:proofErr w:type="spellEnd"/>
-      <w:r>
-        <w:t xml:space="preserve"> </w:t>
+        <w:t xml:space="preserve"> der bliver produceret, og sammenlægge dem med de ”nuværende totaler”. Totalerne skal blive en del af dashboard </w:t>
       </w:r>
       <w:proofErr w:type="spellStart"/>
       <w:r>
@@ -2119,13 +2140,9 @@
       <w:r>
         <w:t>, og vise fordelingen af stemmer, både per parti og per by.</w:t>
       </w:r>
-    </w:p>
-    <w:p>
-      <w:pPr>
-        <w:pStyle w:val="Overskrift2"/>
-      </w:pPr>
       <w:bookmarkStart w:id="5" w:name="_Toc212800677"/>
     </w:p>
+    <w:p/>
     <w:p>
       <w:pPr>
         <w:pStyle w:val="Overskrift2"/>
@@ -2142,7 +2159,10 @@
         <w:t>Jeg laver det hele.</w:t>
       </w:r>
       <w:r>
-        <w:t xml:space="preserve"> Og dermed er det lidt dobbeltarbejde at vedligeholde et </w:t>
+        <w:t xml:space="preserve"> </w:t>
+      </w:r>
+      <w:r>
+        <w:t xml:space="preserve">Der er benyttet et </w:t>
       </w:r>
       <w:proofErr w:type="spellStart"/>
       <w:r>
@@ -2158,25 +2178,7 @@
       </w:r>
       <w:proofErr w:type="spellEnd"/>
       <w:r>
-        <w:t xml:space="preserve"> board. Men jeg har prøvet! </w:t>
-      </w:r>
-      <w:r>
-        <w:rPr>
-          <mc:AlternateContent>
-            <mc:Choice Requires="w16se"/>
-            <mc:Fallback>
-              <w:rFonts w:ascii="Segoe UI Emoji" w:eastAsia="Segoe UI Emoji" w:hAnsi="Segoe UI Emoji" w:cs="Segoe UI Emoji"/>
-            </mc:Fallback>
-          </mc:AlternateContent>
-        </w:rPr>
-        <mc:AlternateContent>
-          <mc:Choice Requires="w16se">
-            <w16se:symEx w16se:font="Segoe UI Emoji" w16se:char="1F60A"/>
-          </mc:Choice>
-          <mc:Fallback>
-            <w:t>😊</w:t>
-          </mc:Fallback>
-        </mc:AlternateContent>
+        <w:t xml:space="preserve"> board til at organisere opgaverne.</w:t>
       </w:r>
     </w:p>
     <w:p/>
@@ -2187,6 +2189,7 @@
       <w:bookmarkStart w:id="7" w:name="_Toc212800678"/>
       <w:bookmarkStart w:id="8" w:name="_Toc213218584"/>
       <w:r>
+        <w:lastRenderedPageBreak/>
         <w:t>Teoretisk afsnit</w:t>
       </w:r>
       <w:bookmarkEnd w:id="7"/>
@@ -4342,12 +4345,12 @@
       <w:pPr>
         <w:pStyle w:val="Overskrift3"/>
       </w:pPr>
-      <w:bookmarkStart w:id="15" w:name="_Toc212800679"/>
-      <w:bookmarkStart w:id="16" w:name="_Toc213218591"/>
+      <w:bookmarkStart w:id="15" w:name="_Toc213218591"/>
+      <w:bookmarkStart w:id="16" w:name="_Toc212800679"/>
       <w:r>
         <w:t>Batch vs. Streaming Processer</w:t>
       </w:r>
-      <w:bookmarkEnd w:id="16"/>
+      <w:bookmarkEnd w:id="15"/>
     </w:p>
     <w:p>
       <w:pPr>
@@ -5472,7 +5475,7 @@
       <w:r>
         <w:t xml:space="preserve"> diskussion af analyse.</w:t>
       </w:r>
-      <w:bookmarkEnd w:id="15"/>
+      <w:bookmarkEnd w:id="16"/>
       <w:bookmarkEnd w:id="18"/>
     </w:p>
     <w:p>
@@ -5701,16 +5704,11 @@
       <w:bookmarkStart w:id="20" w:name="_Toc213218594"/>
       <w:r>
         <w:lastRenderedPageBreak/>
-        <w:t xml:space="preserve">Udvalg af grafik fra jeres </w:t>
-      </w:r>
-      <w:proofErr w:type="spellStart"/>
-      <w:r>
-        <w:t>dashboard</w:t>
+        <w:t>Udvalg af grafik fra jeres dashboard</w:t>
       </w:r>
       <w:bookmarkStart w:id="21" w:name="_Toc212800681"/>
       <w:bookmarkEnd w:id="19"/>
       <w:bookmarkEnd w:id="20"/>
-      <w:proofErr w:type="spellEnd"/>
     </w:p>
     <w:p>
       <w:pPr>
@@ -5930,36 +5928,41 @@
       </w:r>
     </w:p>
     <w:p>
-      <w:r>
+      <w:pPr>
+        <w:rPr>
+          <w:lang w:val="en-US"/>
+        </w:rPr>
+      </w:pPr>
+      <w:r>
+        <w:rPr>
+          <w:lang w:val="en-US"/>
+        </w:rPr>
         <w:t xml:space="preserve">I </w:t>
       </w:r>
       <w:proofErr w:type="spellStart"/>
       <w:r>
+        <w:rPr>
+          <w:lang w:val="en-US"/>
+        </w:rPr>
         <w:t>powershell</w:t>
       </w:r>
       <w:proofErr w:type="spellEnd"/>
       <w:r>
+        <w:rPr>
+          <w:lang w:val="en-US"/>
+        </w:rPr>
         <w:t>:</w:t>
       </w:r>
     </w:p>
     <w:p>
       <w:pPr>
         <w:pStyle w:val="Z-code"/>
-        <w:rPr>
-          <w:lang w:val="da-DK"/>
-        </w:rPr>
-      </w:pPr>
-      <w:r>
-        <w:rPr>
-          <w:lang w:val="da-DK"/>
-        </w:rPr>
+      </w:pPr>
+      <w:r>
         <w:t>Set-Location $</w:t>
       </w:r>
       <w:proofErr w:type="spellStart"/>
       <w:r>
-        <w:rPr>
-          <w:lang w:val="da-DK"/>
-        </w:rPr>
         <w:t>KafkaDockerComposeDir</w:t>
       </w:r>
       <w:proofErr w:type="spellEnd"/>
@@ -5967,15 +5970,17 @@
     <w:p>
       <w:pPr>
         <w:pStyle w:val="Z-code"/>
-        <w:rPr>
-          <w:lang w:val="da-DK"/>
-        </w:rPr>
-      </w:pPr>
-      <w:r>
-        <w:rPr>
-          <w:lang w:val="da-DK"/>
-        </w:rPr>
-        <w:t>Docker compose up -d</w:t>
+      </w:pPr>
+      <w:r>
+        <w:t xml:space="preserve">Docker </w:t>
+      </w:r>
+      <w:proofErr w:type="gramStart"/>
+      <w:r>
+        <w:t>compose</w:t>
+      </w:r>
+      <w:proofErr w:type="gramEnd"/>
+      <w:r>
+        <w:t xml:space="preserve"> up -d</w:t>
       </w:r>
     </w:p>
     <w:p>
@@ -6300,15 +6305,7 @@
       </w:r>
       <w:proofErr w:type="spellEnd"/>
       <w:r>
-        <w:t>-Csv -Delimiter "|" -Header 'Id','UserId','</w:t>
-      </w:r>
-      <w:proofErr w:type="gramStart"/>
-      <w:r>
-        <w:t>Option','City</w:t>
-      </w:r>
-      <w:proofErr w:type="gramEnd"/>
-      <w:r>
-        <w:t>','CityTopic','ZipCode','TimestampUtc' |</w:t>
+        <w:t>-Csv -Delimiter "|" -Header 'Id','UserId','Option','City','CityTopic','ZipCode','TimestampUtc' |</w:t>
       </w:r>
     </w:p>
     <w:p>
@@ -7004,15 +7001,7 @@
       </w:r>
       <w:proofErr w:type="spellEnd"/>
       <w:r>
-        <w:t xml:space="preserve"> C# </w:t>
-      </w:r>
-      <w:proofErr w:type="spellStart"/>
-      <w:r>
-        <w:t>Worker</w:t>
-      </w:r>
-      <w:proofErr w:type="spellEnd"/>
-      <w:r>
-        <w:t xml:space="preserve"> sammen med Kafka Connect.</w:t>
+        <w:t xml:space="preserve"> C# Worker sammen med Kafka Connect.</w:t>
       </w:r>
     </w:p>
     <w:p/>
@@ -7157,80 +7146,60 @@
     <w:p>
       <w:pPr>
         <w:pStyle w:val="Z-code"/>
-        <w:rPr>
-          <w:lang w:val="da-DK"/>
-        </w:rPr>
-      </w:pPr>
-      <w:proofErr w:type="spellStart"/>
-      <w:r>
-        <w:rPr>
-          <w:lang w:val="da-DK"/>
-        </w:rPr>
-        <w:t>docker</w:t>
-      </w:r>
-      <w:proofErr w:type="spellEnd"/>
-      <w:r>
-        <w:rPr>
-          <w:lang w:val="da-DK"/>
-        </w:rPr>
-        <w:t xml:space="preserve"> compose </w:t>
-      </w:r>
-      <w:proofErr w:type="spellStart"/>
-      <w:r>
-        <w:rPr>
-          <w:lang w:val="da-DK"/>
-        </w:rPr>
-        <w:t>down</w:t>
-      </w:r>
-      <w:proofErr w:type="spellEnd"/>
-      <w:r>
-        <w:rPr>
-          <w:lang w:val="da-DK"/>
-        </w:rPr>
-        <w:t xml:space="preserve"> –-</w:t>
-      </w:r>
-      <w:proofErr w:type="spellStart"/>
-      <w:r>
-        <w:rPr>
-          <w:lang w:val="da-DK"/>
-        </w:rPr>
-        <w:t>remove-orphans</w:t>
-      </w:r>
-      <w:proofErr w:type="spellEnd"/>
-    </w:p>
-    <w:p>
-      <w:r>
-        <w:t xml:space="preserve">Herefter fjerne </w:t>
-      </w:r>
-      <w:proofErr w:type="spellStart"/>
-      <w:r>
-        <w:t>lingering</w:t>
-      </w:r>
-      <w:proofErr w:type="spellEnd"/>
-      <w:r>
+      </w:pPr>
+      <w:r>
+        <w:t>docker compose down –-remove-orphans</w:t>
+      </w:r>
+    </w:p>
+    <w:p>
+      <w:pPr>
+        <w:rPr>
+          <w:lang w:val="en-US"/>
+        </w:rPr>
+      </w:pPr>
+      <w:proofErr w:type="spellStart"/>
+      <w:r>
+        <w:rPr>
+          <w:lang w:val="en-US"/>
+        </w:rPr>
+        <w:t>Herefter</w:t>
+      </w:r>
+      <w:proofErr w:type="spellEnd"/>
+      <w:r>
+        <w:rPr>
+          <w:lang w:val="en-US"/>
+        </w:rPr>
         <w:t xml:space="preserve"> </w:t>
       </w:r>
       <w:proofErr w:type="spellStart"/>
       <w:r>
-        <w:t>volumes</w:t>
-      </w:r>
-      <w:proofErr w:type="spellEnd"/>
-      <w:r>
-        <w:t>.</w:t>
+        <w:rPr>
+          <w:lang w:val="en-US"/>
+        </w:rPr>
+        <w:t>fjerne</w:t>
+      </w:r>
+      <w:proofErr w:type="spellEnd"/>
+      <w:r>
+        <w:rPr>
+          <w:lang w:val="en-US"/>
+        </w:rPr>
+        <w:t xml:space="preserve"> lingering volumes.</w:t>
       </w:r>
     </w:p>
     <w:p>
       <w:pPr>
         <w:pStyle w:val="Z-code"/>
-        <w:rPr>
-          <w:lang w:val="da-DK"/>
-        </w:rPr>
-      </w:pPr>
-      <w:r>
-        <w:rPr>
-          <w:lang w:val="da-DK"/>
-        </w:rPr>
-        <w:t>Docker compose up -d</w:t>
+      </w:pPr>
+      <w:r>
+        <w:t xml:space="preserve">Docker </w:t>
+      </w:r>
+      <w:proofErr w:type="gramStart"/>
+      <w:r>
+        <w:t>compose</w:t>
+      </w:r>
+      <w:proofErr w:type="gramEnd"/>
+      <w:r>
+        <w:t xml:space="preserve"> up -d</w:t>
       </w:r>
     </w:p>
     <w:p>

</xml_diff>